<commit_message>
Add first example for Friday problem set
</commit_message>
<xml_diff>
--- a/problem_set_3.docx
+++ b/problem_set_3.docx
@@ -1,6 +1,6 @@
 
 <file path=word/document.xml><?xml version="1.0" encoding="utf-8"?>
-<w:document xmlns:wpc="http://schemas.microsoft.com/office/word/2010/wordprocessingCanvas" xmlns:mo="http://schemas.microsoft.com/office/mac/office/2008/main" xmlns:mc="http://schemas.openxmlformats.org/markup-compatibility/2006" xmlns:mv="urn:schemas-microsoft-com:mac:vml" xmlns:o="urn:schemas-microsoft-com:office:office" xmlns:r="http://schemas.openxmlformats.org/officeDocument/2006/relationships" xmlns:m="http://schemas.openxmlformats.org/officeDocument/2006/math" xmlns:v="urn:schemas-microsoft-com:vml" xmlns:wp14="http://schemas.microsoft.com/office/word/2010/wordprocessingDrawing" xmlns:wp="http://schemas.openxmlformats.org/drawingml/2006/wordprocessingDrawing" xmlns:w10="urn:schemas-microsoft-com:office:word" xmlns:w="http://schemas.openxmlformats.org/wordprocessingml/2006/main" xmlns:w14="http://schemas.microsoft.com/office/word/2010/wordml" xmlns:w15="http://schemas.microsoft.com/office/word/2012/wordml" xmlns:wpg="http://schemas.microsoft.com/office/word/2010/wordprocessingGroup" xmlns:wpi="http://schemas.microsoft.com/office/word/2010/wordprocessingInk" xmlns:wne="http://schemas.microsoft.com/office/word/2006/wordml" xmlns:wps="http://schemas.microsoft.com/office/word/2010/wordprocessingShape" mc:Ignorable="w14 w15 wp14">
+<w:document xmlns:wpc="http://schemas.microsoft.com/office/word/2010/wordprocessingCanvas" xmlns:cx="http://schemas.microsoft.com/office/drawing/2014/chartex" xmlns:cx1="http://schemas.microsoft.com/office/drawing/2015/9/8/chartex" xmlns:cx2="http://schemas.microsoft.com/office/drawing/2015/10/21/chartex" xmlns:cx3="http://schemas.microsoft.com/office/drawing/2016/5/9/chartex" xmlns:cx4="http://schemas.microsoft.com/office/drawing/2016/5/10/chartex" xmlns:cx5="http://schemas.microsoft.com/office/drawing/2016/5/11/chartex" xmlns:cx6="http://schemas.microsoft.com/office/drawing/2016/5/12/chartex" xmlns:cx7="http://schemas.microsoft.com/office/drawing/2016/5/13/chartex" xmlns:cx8="http://schemas.microsoft.com/office/drawing/2016/5/14/chartex" xmlns:mc="http://schemas.openxmlformats.org/markup-compatibility/2006" xmlns:aink="http://schemas.microsoft.com/office/drawing/2016/ink" xmlns:am3d="http://schemas.microsoft.com/office/drawing/2017/model3d" xmlns:o="urn:schemas-microsoft-com:office:office" xmlns:r="http://schemas.openxmlformats.org/officeDocument/2006/relationships" xmlns:m="http://schemas.openxmlformats.org/officeDocument/2006/math" xmlns:v="urn:schemas-microsoft-com:vml" xmlns:wp14="http://schemas.microsoft.com/office/word/2010/wordprocessingDrawing" xmlns:wp="http://schemas.openxmlformats.org/drawingml/2006/wordprocessingDrawing" xmlns:w10="urn:schemas-microsoft-com:office:word" xmlns:w="http://schemas.openxmlformats.org/wordprocessingml/2006/main" xmlns:w14="http://schemas.microsoft.com/office/word/2010/wordml" xmlns:w15="http://schemas.microsoft.com/office/word/2012/wordml" xmlns:w16cid="http://schemas.microsoft.com/office/word/2016/wordml/cid" xmlns:w16se="http://schemas.microsoft.com/office/word/2015/wordml/symex" xmlns:wpg="http://schemas.microsoft.com/office/word/2010/wordprocessingGroup" xmlns:wpi="http://schemas.microsoft.com/office/word/2010/wordprocessingInk" xmlns:wne="http://schemas.microsoft.com/office/word/2006/wordml" xmlns:wps="http://schemas.microsoft.com/office/word/2010/wordprocessingShape" mc:Ignorable="w14 w15 w16se w16cid wp14">
   <w:body>
     <w:p>
       <w:r>
@@ -95,14 +95,9 @@
       <w:r>
         <w:t>(</w:t>
       </w:r>
-      <w:proofErr w:type="spellStart"/>
       <w:proofErr w:type="gramEnd"/>
       <w:r>
-        <w:t>datetime</w:t>
-      </w:r>
-      <w:proofErr w:type="spellEnd"/>
-      <w:r>
-        <w:t>=</w:t>
+        <w:t>datetime=</w:t>
       </w:r>
       <w:proofErr w:type="spellStart"/>
       <w:r>
@@ -193,10 +188,7 @@
     </w:p>
     <w:p>
       <w:r>
-        <w:t xml:space="preserve">Dataset 3: Anonymous survey that asks students about their gym usage, specifically how often they go to the gym, when they go, what </w:t>
-      </w:r>
-      <w:r>
-        <w:t>they do while they are there, if</w:t>
+        <w:t>Dataset 3: Anonymous survey that asks students about their gym usage, specifically how often they go to the gym, when they go, what they do while they are there, if</w:t>
       </w:r>
       <w:r>
         <w:t xml:space="preserve"> they go with other people, why they go and how long they are there.</w:t>
@@ -392,11 +384,122 @@
       </w:pPr>
     </w:p>
     <w:p>
+      <w:r>
+        <w:t>Example 1: Fraud detection for credit cards</w:t>
+      </w:r>
+    </w:p>
+    <w:p>
+      <w:pPr>
+        <w:pStyle w:val="ListParagraph"/>
+        <w:numPr>
+          <w:ilvl w:val="0"/>
+          <w:numId w:val="6"/>
+        </w:numPr>
+      </w:pPr>
+      <w:r>
+        <w:t xml:space="preserve">The problem: credit cards were getting compromised after getting stolen when being used at a compromised store or website. </w:t>
+      </w:r>
+      <w:r>
+        <w:t>In the early 90s, credit card companies were using physical elements on cards to help prevent fraud, but it wasn’t working. Criminals were still able to defeat these measures.</w:t>
+      </w:r>
+    </w:p>
+    <w:p>
+      <w:pPr>
+        <w:pStyle w:val="ListParagraph"/>
+        <w:numPr>
+          <w:ilvl w:val="0"/>
+          <w:numId w:val="6"/>
+        </w:numPr>
+      </w:pPr>
+      <w:r>
+        <w:t xml:space="preserve">Transaction data from credit cards became available and easier to access as payments became more electronic. </w:t>
+      </w:r>
+    </w:p>
+    <w:p>
+      <w:pPr>
+        <w:pStyle w:val="ListParagraph"/>
+        <w:numPr>
+          <w:ilvl w:val="0"/>
+          <w:numId w:val="6"/>
+        </w:numPr>
+      </w:pPr>
+      <w:r>
+        <w:t xml:space="preserve">Initially, companies like HNC software designed software like Falcon Fraud Manager to use early </w:t>
+      </w:r>
+      <w:proofErr w:type="gramStart"/>
+      <w:r>
+        <w:t>forms  of</w:t>
+      </w:r>
+      <w:proofErr w:type="gramEnd"/>
+      <w:r>
+        <w:t xml:space="preserve"> data analysis to create profiles of cardholders and compare transactions to those profiles. </w:t>
+      </w:r>
+      <w:proofErr w:type="gramStart"/>
+      <w:r>
+        <w:t>Later on</w:t>
+      </w:r>
+      <w:proofErr w:type="gramEnd"/>
+      <w:r>
+        <w:t xml:space="preserve">, neural network </w:t>
+      </w:r>
+      <w:r>
+        <w:t>models and others came into use for fraud detection.</w:t>
+      </w:r>
+    </w:p>
+    <w:p>
+      <w:pPr>
+        <w:pStyle w:val="ListParagraph"/>
+        <w:numPr>
+          <w:ilvl w:val="0"/>
+          <w:numId w:val="6"/>
+        </w:numPr>
+      </w:pPr>
+      <w:r>
+        <w:t>Since the advent of this technology, credit card payments have become much more secure and fraud is much less of an issue than it was 20 years ago.</w:t>
+      </w:r>
+    </w:p>
+    <w:p>
+      <w:pPr>
+        <w:pStyle w:val="ListParagraph"/>
+        <w:numPr>
+          <w:ilvl w:val="0"/>
+          <w:numId w:val="6"/>
+        </w:numPr>
+      </w:pPr>
+      <w:r>
+        <w:t xml:space="preserve">Today, we have much more computing power and more advanced models available to us. Many companies utilize supervised and unsupervised machine learning techniques to group transactions in respect to </w:t>
+      </w:r>
+      <w:proofErr w:type="gramStart"/>
+      <w:r>
+        <w:t>whether or not</w:t>
+      </w:r>
+      <w:proofErr w:type="gramEnd"/>
+      <w:r>
+        <w:t xml:space="preserve"> they’re fraudulent. Transaction location and amount are commonly used variables to train models like these. If I were to tackle this problem today, I would explore what other variables may be able to predict fraud more accurately such as time of day, daily/weekly/monthly spending patterns, types of goods/services being purchased, and usage of other devices/services at the time of the transaction. </w:t>
+      </w:r>
+    </w:p>
+    <w:p>
+      <w:r>
+        <w:lastRenderedPageBreak/>
+        <w:t xml:space="preserve">Information source: </w:t>
+      </w:r>
+      <w:hyperlink r:id="rId5" w:history="1">
+        <w:r>
+          <w:rPr>
+            <w:rStyle w:val="Hyperlink"/>
+          </w:rPr>
+          <w:t>https://www.kdnuggets.com/2014/03/evolution-fraud-analytics-inside-story.html</w:t>
+        </w:r>
+      </w:hyperlink>
+    </w:p>
+    <w:p/>
+    <w:p>
+      <w:r>
+        <w:t xml:space="preserve">Example 2: </w:t>
+      </w:r>
       <w:bookmarkStart w:id="0" w:name="_GoBack"/>
       <w:bookmarkEnd w:id="0"/>
     </w:p>
-    <w:p/>
-    <w:p/>
     <w:sectPr>
       <w:pgSz w:w="12240" w:h="15840"/>
       <w:pgMar w:top="1440" w:right="1440" w:bottom="1440" w:left="1440" w:header="720" w:footer="720" w:gutter="0"/>
@@ -408,8 +511,8 @@
 </file>
 
 <file path=word/numbering.xml><?xml version="1.0" encoding="utf-8"?>
-<w:numbering xmlns:wpc="http://schemas.microsoft.com/office/word/2010/wordprocessingCanvas" xmlns:mo="http://schemas.microsoft.com/office/mac/office/2008/main" xmlns:mc="http://schemas.openxmlformats.org/markup-compatibility/2006" xmlns:mv="urn:schemas-microsoft-com:mac:vml" xmlns:o="urn:schemas-microsoft-com:office:office" xmlns:r="http://schemas.openxmlformats.org/officeDocument/2006/relationships" xmlns:m="http://schemas.openxmlformats.org/officeDocument/2006/math" xmlns:v="urn:schemas-microsoft-com:vml" xmlns:wp14="http://schemas.microsoft.com/office/word/2010/wordprocessingDrawing" xmlns:wp="http://schemas.openxmlformats.org/drawingml/2006/wordprocessingDrawing" xmlns:w10="urn:schemas-microsoft-com:office:word" xmlns:w="http://schemas.openxmlformats.org/wordprocessingml/2006/main" xmlns:w14="http://schemas.microsoft.com/office/word/2010/wordml" xmlns:w15="http://schemas.microsoft.com/office/word/2012/wordml" xmlns:wpg="http://schemas.microsoft.com/office/word/2010/wordprocessingGroup" xmlns:wpi="http://schemas.microsoft.com/office/word/2010/wordprocessingInk" xmlns:wne="http://schemas.microsoft.com/office/word/2006/wordml" xmlns:wps="http://schemas.microsoft.com/office/word/2010/wordprocessingShape" mc:Ignorable="w14 w15 wp14">
-  <w:abstractNum w:abstractNumId="0">
+<w:numbering xmlns:wpc="http://schemas.microsoft.com/office/word/2010/wordprocessingCanvas" xmlns:cx="http://schemas.microsoft.com/office/drawing/2014/chartex" xmlns:cx1="http://schemas.microsoft.com/office/drawing/2015/9/8/chartex" xmlns:cx2="http://schemas.microsoft.com/office/drawing/2015/10/21/chartex" xmlns:cx3="http://schemas.microsoft.com/office/drawing/2016/5/9/chartex" xmlns:cx4="http://schemas.microsoft.com/office/drawing/2016/5/10/chartex" xmlns:cx5="http://schemas.microsoft.com/office/drawing/2016/5/11/chartex" xmlns:cx6="http://schemas.microsoft.com/office/drawing/2016/5/12/chartex" xmlns:cx7="http://schemas.microsoft.com/office/drawing/2016/5/13/chartex" xmlns:cx8="http://schemas.microsoft.com/office/drawing/2016/5/14/chartex" xmlns:mc="http://schemas.openxmlformats.org/markup-compatibility/2006" xmlns:aink="http://schemas.microsoft.com/office/drawing/2016/ink" xmlns:am3d="http://schemas.microsoft.com/office/drawing/2017/model3d" xmlns:o="urn:schemas-microsoft-com:office:office" xmlns:r="http://schemas.openxmlformats.org/officeDocument/2006/relationships" xmlns:m="http://schemas.openxmlformats.org/officeDocument/2006/math" xmlns:v="urn:schemas-microsoft-com:vml" xmlns:wp14="http://schemas.microsoft.com/office/word/2010/wordprocessingDrawing" xmlns:wp="http://schemas.openxmlformats.org/drawingml/2006/wordprocessingDrawing" xmlns:w10="urn:schemas-microsoft-com:office:word" xmlns:w="http://schemas.openxmlformats.org/wordprocessingml/2006/main" xmlns:w14="http://schemas.microsoft.com/office/word/2010/wordml" xmlns:w15="http://schemas.microsoft.com/office/word/2012/wordml" xmlns:w16cid="http://schemas.microsoft.com/office/word/2016/wordml/cid" xmlns:w16se="http://schemas.microsoft.com/office/word/2015/wordml/symex" xmlns:wpg="http://schemas.microsoft.com/office/word/2010/wordprocessingGroup" xmlns:wpi="http://schemas.microsoft.com/office/word/2010/wordprocessingInk" xmlns:wne="http://schemas.microsoft.com/office/word/2006/wordml" xmlns:wps="http://schemas.microsoft.com/office/word/2010/wordprocessingShape" mc:Ignorable="w14 w15 w16se w16cid wp14">
+  <w:abstractNum w:abstractNumId="0" w15:restartNumberingAfterBreak="0">
     <w:nsid w:val="337135BD"/>
     <w:multiLevelType w:val="hybridMultilevel"/>
     <w:tmpl w:val="7FCA1132"/>
@@ -522,7 +625,7 @@
       </w:rPr>
     </w:lvl>
   </w:abstractNum>
-  <w:abstractNum w:abstractNumId="1">
+  <w:abstractNum w:abstractNumId="1" w15:restartNumberingAfterBreak="0">
     <w:nsid w:val="378F278A"/>
     <w:multiLevelType w:val="hybridMultilevel"/>
     <w:tmpl w:val="35BE215E"/>
@@ -635,7 +738,120 @@
       </w:rPr>
     </w:lvl>
   </w:abstractNum>
-  <w:abstractNum w:abstractNumId="2">
+  <w:abstractNum w:abstractNumId="2" w15:restartNumberingAfterBreak="0">
+    <w:nsid w:val="3B823A14"/>
+    <w:multiLevelType w:val="hybridMultilevel"/>
+    <w:tmpl w:val="966C2BC4"/>
+    <w:lvl w:ilvl="0" w:tplc="04090001">
+      <w:start w:val="1"/>
+      <w:numFmt w:val="bullet"/>
+      <w:lvlText w:val=""/>
+      <w:lvlJc w:val="left"/>
+      <w:pPr>
+        <w:ind w:left="720" w:hanging="360"/>
+      </w:pPr>
+      <w:rPr>
+        <w:rFonts w:ascii="Symbol" w:hAnsi="Symbol" w:hint="default"/>
+      </w:rPr>
+    </w:lvl>
+    <w:lvl w:ilvl="1" w:tplc="04090003" w:tentative="1">
+      <w:start w:val="1"/>
+      <w:numFmt w:val="bullet"/>
+      <w:lvlText w:val="o"/>
+      <w:lvlJc w:val="left"/>
+      <w:pPr>
+        <w:ind w:left="1440" w:hanging="360"/>
+      </w:pPr>
+      <w:rPr>
+        <w:rFonts w:ascii="Courier New" w:hAnsi="Courier New" w:cs="Courier New" w:hint="default"/>
+      </w:rPr>
+    </w:lvl>
+    <w:lvl w:ilvl="2" w:tplc="04090005" w:tentative="1">
+      <w:start w:val="1"/>
+      <w:numFmt w:val="bullet"/>
+      <w:lvlText w:val=""/>
+      <w:lvlJc w:val="left"/>
+      <w:pPr>
+        <w:ind w:left="2160" w:hanging="360"/>
+      </w:pPr>
+      <w:rPr>
+        <w:rFonts w:ascii="Wingdings" w:hAnsi="Wingdings" w:hint="default"/>
+      </w:rPr>
+    </w:lvl>
+    <w:lvl w:ilvl="3" w:tplc="04090001" w:tentative="1">
+      <w:start w:val="1"/>
+      <w:numFmt w:val="bullet"/>
+      <w:lvlText w:val=""/>
+      <w:lvlJc w:val="left"/>
+      <w:pPr>
+        <w:ind w:left="2880" w:hanging="360"/>
+      </w:pPr>
+      <w:rPr>
+        <w:rFonts w:ascii="Symbol" w:hAnsi="Symbol" w:hint="default"/>
+      </w:rPr>
+    </w:lvl>
+    <w:lvl w:ilvl="4" w:tplc="04090003" w:tentative="1">
+      <w:start w:val="1"/>
+      <w:numFmt w:val="bullet"/>
+      <w:lvlText w:val="o"/>
+      <w:lvlJc w:val="left"/>
+      <w:pPr>
+        <w:ind w:left="3600" w:hanging="360"/>
+      </w:pPr>
+      <w:rPr>
+        <w:rFonts w:ascii="Courier New" w:hAnsi="Courier New" w:cs="Courier New" w:hint="default"/>
+      </w:rPr>
+    </w:lvl>
+    <w:lvl w:ilvl="5" w:tplc="04090005" w:tentative="1">
+      <w:start w:val="1"/>
+      <w:numFmt w:val="bullet"/>
+      <w:lvlText w:val=""/>
+      <w:lvlJc w:val="left"/>
+      <w:pPr>
+        <w:ind w:left="4320" w:hanging="360"/>
+      </w:pPr>
+      <w:rPr>
+        <w:rFonts w:ascii="Wingdings" w:hAnsi="Wingdings" w:hint="default"/>
+      </w:rPr>
+    </w:lvl>
+    <w:lvl w:ilvl="6" w:tplc="04090001" w:tentative="1">
+      <w:start w:val="1"/>
+      <w:numFmt w:val="bullet"/>
+      <w:lvlText w:val=""/>
+      <w:lvlJc w:val="left"/>
+      <w:pPr>
+        <w:ind w:left="5040" w:hanging="360"/>
+      </w:pPr>
+      <w:rPr>
+        <w:rFonts w:ascii="Symbol" w:hAnsi="Symbol" w:hint="default"/>
+      </w:rPr>
+    </w:lvl>
+    <w:lvl w:ilvl="7" w:tplc="04090003" w:tentative="1">
+      <w:start w:val="1"/>
+      <w:numFmt w:val="bullet"/>
+      <w:lvlText w:val="o"/>
+      <w:lvlJc w:val="left"/>
+      <w:pPr>
+        <w:ind w:left="5760" w:hanging="360"/>
+      </w:pPr>
+      <w:rPr>
+        <w:rFonts w:ascii="Courier New" w:hAnsi="Courier New" w:cs="Courier New" w:hint="default"/>
+      </w:rPr>
+    </w:lvl>
+    <w:lvl w:ilvl="8" w:tplc="04090005" w:tentative="1">
+      <w:start w:val="1"/>
+      <w:numFmt w:val="bullet"/>
+      <w:lvlText w:val=""/>
+      <w:lvlJc w:val="left"/>
+      <w:pPr>
+        <w:ind w:left="6480" w:hanging="360"/>
+      </w:pPr>
+      <w:rPr>
+        <w:rFonts w:ascii="Wingdings" w:hAnsi="Wingdings" w:hint="default"/>
+      </w:rPr>
+    </w:lvl>
+  </w:abstractNum>
+  <w:abstractNum w:abstractNumId="3" w15:restartNumberingAfterBreak="0">
     <w:nsid w:val="4480362F"/>
     <w:multiLevelType w:val="hybridMultilevel"/>
     <w:tmpl w:val="E572D0D0"/>
@@ -748,7 +964,7 @@
       </w:rPr>
     </w:lvl>
   </w:abstractNum>
-  <w:abstractNum w:abstractNumId="3">
+  <w:abstractNum w:abstractNumId="4" w15:restartNumberingAfterBreak="0">
     <w:nsid w:val="4A4C05E2"/>
     <w:multiLevelType w:val="hybridMultilevel"/>
     <w:tmpl w:val="CA92ECCC"/>
@@ -861,8 +1077,94 @@
       </w:rPr>
     </w:lvl>
   </w:abstractNum>
+  <w:abstractNum w:abstractNumId="5" w15:restartNumberingAfterBreak="0">
+    <w:nsid w:val="74761F29"/>
+    <w:multiLevelType w:val="hybridMultilevel"/>
+    <w:tmpl w:val="55CE160A"/>
+    <w:lvl w:ilvl="0" w:tplc="0409000F">
+      <w:start w:val="1"/>
+      <w:numFmt w:val="decimal"/>
+      <w:lvlText w:val="%1."/>
+      <w:lvlJc w:val="left"/>
+      <w:pPr>
+        <w:ind w:left="720" w:hanging="360"/>
+      </w:pPr>
+    </w:lvl>
+    <w:lvl w:ilvl="1" w:tplc="04090019" w:tentative="1">
+      <w:start w:val="1"/>
+      <w:numFmt w:val="lowerLetter"/>
+      <w:lvlText w:val="%2."/>
+      <w:lvlJc w:val="left"/>
+      <w:pPr>
+        <w:ind w:left="1440" w:hanging="360"/>
+      </w:pPr>
+    </w:lvl>
+    <w:lvl w:ilvl="2" w:tplc="0409001B" w:tentative="1">
+      <w:start w:val="1"/>
+      <w:numFmt w:val="lowerRoman"/>
+      <w:lvlText w:val="%3."/>
+      <w:lvlJc w:val="right"/>
+      <w:pPr>
+        <w:ind w:left="2160" w:hanging="180"/>
+      </w:pPr>
+    </w:lvl>
+    <w:lvl w:ilvl="3" w:tplc="0409000F" w:tentative="1">
+      <w:start w:val="1"/>
+      <w:numFmt w:val="decimal"/>
+      <w:lvlText w:val="%4."/>
+      <w:lvlJc w:val="left"/>
+      <w:pPr>
+        <w:ind w:left="2880" w:hanging="360"/>
+      </w:pPr>
+    </w:lvl>
+    <w:lvl w:ilvl="4" w:tplc="04090019" w:tentative="1">
+      <w:start w:val="1"/>
+      <w:numFmt w:val="lowerLetter"/>
+      <w:lvlText w:val="%5."/>
+      <w:lvlJc w:val="left"/>
+      <w:pPr>
+        <w:ind w:left="3600" w:hanging="360"/>
+      </w:pPr>
+    </w:lvl>
+    <w:lvl w:ilvl="5" w:tplc="0409001B" w:tentative="1">
+      <w:start w:val="1"/>
+      <w:numFmt w:val="lowerRoman"/>
+      <w:lvlText w:val="%6."/>
+      <w:lvlJc w:val="right"/>
+      <w:pPr>
+        <w:ind w:left="4320" w:hanging="180"/>
+      </w:pPr>
+    </w:lvl>
+    <w:lvl w:ilvl="6" w:tplc="0409000F" w:tentative="1">
+      <w:start w:val="1"/>
+      <w:numFmt w:val="decimal"/>
+      <w:lvlText w:val="%7."/>
+      <w:lvlJc w:val="left"/>
+      <w:pPr>
+        <w:ind w:left="5040" w:hanging="360"/>
+      </w:pPr>
+    </w:lvl>
+    <w:lvl w:ilvl="7" w:tplc="04090019" w:tentative="1">
+      <w:start w:val="1"/>
+      <w:numFmt w:val="lowerLetter"/>
+      <w:lvlText w:val="%8."/>
+      <w:lvlJc w:val="left"/>
+      <w:pPr>
+        <w:ind w:left="5760" w:hanging="360"/>
+      </w:pPr>
+    </w:lvl>
+    <w:lvl w:ilvl="8" w:tplc="0409001B" w:tentative="1">
+      <w:start w:val="1"/>
+      <w:numFmt w:val="lowerRoman"/>
+      <w:lvlText w:val="%9."/>
+      <w:lvlJc w:val="right"/>
+      <w:pPr>
+        <w:ind w:left="6480" w:hanging="180"/>
+      </w:pPr>
+    </w:lvl>
+  </w:abstractNum>
   <w:num w:numId="1">
-    <w:abstractNumId w:val="2"/>
+    <w:abstractNumId w:val="3"/>
   </w:num>
   <w:num w:numId="2">
     <w:abstractNumId w:val="0"/>
@@ -871,13 +1173,19 @@
     <w:abstractNumId w:val="1"/>
   </w:num>
   <w:num w:numId="4">
-    <w:abstractNumId w:val="3"/>
+    <w:abstractNumId w:val="4"/>
+  </w:num>
+  <w:num w:numId="5">
+    <w:abstractNumId w:val="2"/>
+  </w:num>
+  <w:num w:numId="6">
+    <w:abstractNumId w:val="5"/>
   </w:num>
 </w:numbering>
 </file>
 
 <file path=word/styles.xml><?xml version="1.0" encoding="utf-8"?>
-<w:styles xmlns:mc="http://schemas.openxmlformats.org/markup-compatibility/2006" xmlns:r="http://schemas.openxmlformats.org/officeDocument/2006/relationships" xmlns:w="http://schemas.openxmlformats.org/wordprocessingml/2006/main" xmlns:w14="http://schemas.microsoft.com/office/word/2010/wordml" xmlns:w15="http://schemas.microsoft.com/office/word/2012/wordml" mc:Ignorable="w14 w15">
+<w:styles xmlns:mc="http://schemas.openxmlformats.org/markup-compatibility/2006" xmlns:r="http://schemas.openxmlformats.org/officeDocument/2006/relationships" xmlns:w="http://schemas.openxmlformats.org/wordprocessingml/2006/main" xmlns:w14="http://schemas.microsoft.com/office/word/2010/wordml" xmlns:w15="http://schemas.microsoft.com/office/word/2012/wordml" xmlns:w16cid="http://schemas.microsoft.com/office/word/2016/wordml/cid" xmlns:w16se="http://schemas.microsoft.com/office/word/2015/wordml/symex" mc:Ignorable="w14 w15 w16se w16cid">
   <w:docDefaults>
     <w:rPrDefault>
       <w:rPr>
@@ -889,7 +1197,7 @@
     </w:rPrDefault>
     <w:pPrDefault/>
   </w:docDefaults>
-  <w:latentStyles w:defLockedState="0" w:defUIPriority="99" w:defSemiHidden="0" w:defUnhideWhenUsed="0" w:defQFormat="0" w:count="382">
+  <w:latentStyles w:defLockedState="0" w:defUIPriority="99" w:defSemiHidden="0" w:defUnhideWhenUsed="0" w:defQFormat="0" w:count="375">
     <w:lsdException w:name="Normal" w:uiPriority="0" w:qFormat="1"/>
     <w:lsdException w:name="heading 1" w:uiPriority="9" w:qFormat="1"/>
     <w:lsdException w:name="heading 2" w:semiHidden="1" w:uiPriority="9" w:unhideWhenUsed="1" w:qFormat="1"/>
@@ -1046,15 +1354,6 @@
     <w:lsdException w:name="Balloon Text" w:semiHidden="1" w:unhideWhenUsed="1"/>
     <w:lsdException w:name="Table Grid" w:uiPriority="39"/>
     <w:lsdException w:name="Table Theme" w:semiHidden="1" w:unhideWhenUsed="1"/>
-    <w:lsdException w:name="Note Level 1" w:semiHidden="1" w:unhideWhenUsed="1"/>
-    <w:lsdException w:name="Note Level 2" w:semiHidden="1" w:unhideWhenUsed="1"/>
-    <w:lsdException w:name="Note Level 3" w:semiHidden="1" w:unhideWhenUsed="1"/>
-    <w:lsdException w:name="Note Level 4" w:semiHidden="1" w:unhideWhenUsed="1"/>
-    <w:lsdException w:name="Note Level 5" w:semiHidden="1" w:unhideWhenUsed="1"/>
-    <w:lsdException w:name="Note Level 6" w:semiHidden="1" w:unhideWhenUsed="1"/>
-    <w:lsdException w:name="Note Level 7" w:semiHidden="1" w:unhideWhenUsed="1"/>
-    <w:lsdException w:name="Note Level 8" w:semiHidden="1" w:unhideWhenUsed="1"/>
-    <w:lsdException w:name="Note Level 9" w:semiHidden="1" w:unhideWhenUsed="1"/>
     <w:lsdException w:name="Placeholder Text" w:semiHidden="1"/>
     <w:lsdException w:name="No Spacing" w:uiPriority="1" w:qFormat="1"/>
     <w:lsdException w:name="Light Shading" w:uiPriority="60"/>
@@ -1314,6 +1613,27 @@
       <w:ind w:left="720"/>
       <w:contextualSpacing/>
     </w:pPr>
+  </w:style>
+  <w:style w:type="character" w:styleId="Hyperlink">
+    <w:name w:val="Hyperlink"/>
+    <w:basedOn w:val="DefaultParagraphFont"/>
+    <w:uiPriority w:val="99"/>
+    <w:unhideWhenUsed/>
+    <w:rsid w:val="0072547B"/>
+    <w:rPr>
+      <w:color w:val="0563C1" w:themeColor="hyperlink"/>
+      <w:u w:val="single"/>
+    </w:rPr>
+  </w:style>
+  <w:style w:type="character" w:styleId="UnresolvedMention">
+    <w:name w:val="Unresolved Mention"/>
+    <w:basedOn w:val="DefaultParagraphFont"/>
+    <w:uiPriority w:val="99"/>
+    <w:rsid w:val="0072547B"/>
+    <w:rPr>
+      <w:color w:val="808080"/>
+      <w:shd w:val="clear" w:color="auto" w:fill="E6E6E6"/>
+    </w:rPr>
   </w:style>
 </w:styles>
 </file>

</xml_diff>

<commit_message>
Add two more examples for Friday's problem set
</commit_message>
<xml_diff>
--- a/problem_set_3.docx
+++ b/problem_set_3.docx
@@ -121,6 +121,9 @@
       <w:r>
         <w:t xml:space="preserve">3.Command used: </w:t>
       </w:r>
+      <w:r>
+        <w:t>“</w:t>
+      </w:r>
       <w:proofErr w:type="spellStart"/>
       <w:r>
         <w:t>wget</w:t>
@@ -129,6 +132,9 @@
       <w:r>
         <w:t xml:space="preserve"> http://www.colorado.edu/</w:t>
       </w:r>
+      <w:r>
+        <w:t>”</w:t>
+      </w:r>
     </w:p>
     <w:p>
       <w:r>
@@ -138,7 +144,16 @@
     <w:p/>
     <w:p>
       <w:r>
-        <w:t>4. Command used: grep Colorado index.html -c</w:t>
+        <w:t xml:space="preserve">4. Command used: </w:t>
+      </w:r>
+      <w:r>
+        <w:t>“</w:t>
+      </w:r>
+      <w:r>
+        <w:t>grep Colorado index.html -c</w:t>
+      </w:r>
+      <w:r>
+        <w:t>”</w:t>
       </w:r>
     </w:p>
     <w:p>
@@ -149,8 +164,19 @@
     <w:p/>
     <w:p>
       <w:r>
-        <w:t>5. Command used: grep Colorado index.html &gt; search_results.html</w:t>
-      </w:r>
+        <w:t xml:space="preserve">5. Command used: </w:t>
+      </w:r>
+      <w:r>
+        <w:t>“</w:t>
+      </w:r>
+      <w:r>
+        <w:t>grep Colorado index.html &gt; search_results.html</w:t>
+      </w:r>
+      <w:r>
+        <w:t>”</w:t>
+      </w:r>
+      <w:bookmarkStart w:id="0" w:name="_GoBack"/>
+      <w:bookmarkEnd w:id="0"/>
     </w:p>
     <w:p/>
     <w:p/>
@@ -497,9 +523,199 @@
       <w:r>
         <w:t xml:space="preserve">Example 2: </w:t>
       </w:r>
-      <w:bookmarkStart w:id="0" w:name="_GoBack"/>
-      <w:bookmarkEnd w:id="0"/>
-    </w:p>
+      <w:r>
+        <w:t>UPS Navigation System</w:t>
+      </w:r>
+    </w:p>
+    <w:p>
+      <w:pPr>
+        <w:pStyle w:val="ListParagraph"/>
+        <w:numPr>
+          <w:ilvl w:val="0"/>
+          <w:numId w:val="8"/>
+        </w:numPr>
+      </w:pPr>
+      <w:r>
+        <w:t>UPS needed to find the fastest and most efficient way to deliver packages</w:t>
+      </w:r>
+      <w:r>
+        <w:t xml:space="preserve"> to customers without relying on driver knowledge of a given area.</w:t>
+      </w:r>
+    </w:p>
+    <w:p>
+      <w:pPr>
+        <w:pStyle w:val="ListParagraph"/>
+        <w:numPr>
+          <w:ilvl w:val="0"/>
+          <w:numId w:val="8"/>
+        </w:numPr>
+      </w:pPr>
+      <w:r>
+        <w:t xml:space="preserve">UPS had GPS tracking data of routes as well as data as to when the package was shipped and if they met delivery commitments. </w:t>
+      </w:r>
+    </w:p>
+    <w:p>
+      <w:pPr>
+        <w:pStyle w:val="ListParagraph"/>
+        <w:numPr>
+          <w:ilvl w:val="0"/>
+          <w:numId w:val="8"/>
+        </w:numPr>
+      </w:pPr>
+      <w:r>
+        <w:t xml:space="preserve">By doing using the data they had gathered, UPS created the ORION software, which is a navigation system that </w:t>
+      </w:r>
+      <w:proofErr w:type="gramStart"/>
+      <w:r>
+        <w:t>takes into account</w:t>
+      </w:r>
+      <w:proofErr w:type="gramEnd"/>
+      <w:r>
+        <w:t xml:space="preserve"> this historical data UPS had gathered as well as map data to create the most efficient routes for delivering packages. </w:t>
+      </w:r>
+    </w:p>
+    <w:p>
+      <w:pPr>
+        <w:pStyle w:val="ListParagraph"/>
+        <w:numPr>
+          <w:ilvl w:val="0"/>
+          <w:numId w:val="8"/>
+        </w:numPr>
+      </w:pPr>
+      <w:r>
+        <w:t xml:space="preserve">UPS was able to increase the efficiency of their delivery system while also saving significant amounts of fuel and therefore saving money. </w:t>
+      </w:r>
+    </w:p>
+    <w:p>
+      <w:pPr>
+        <w:pStyle w:val="ListParagraph"/>
+        <w:numPr>
+          <w:ilvl w:val="0"/>
+          <w:numId w:val="8"/>
+        </w:numPr>
+      </w:pPr>
+      <w:r>
+        <w:t>UPS came out with this software only 5 years ago, but if I were to tackle the problem today, I would do so by diving deeper into using machine learning models to determine what routes may have traffic on them and consistently make deliveries later than expected.</w:t>
+      </w:r>
+    </w:p>
+    <w:p/>
+    <w:p>
+      <w:r>
+        <w:t xml:space="preserve">Information from: </w:t>
+      </w:r>
+      <w:hyperlink r:id="rId6" w:history="1">
+        <w:r>
+          <w:rPr>
+            <w:rStyle w:val="Hyperlink"/>
+          </w:rPr>
+          <w:t>https://www.forbes.com/sites/alexkonrad/2013/11/01/meet-orion-software-that-will-save-ups-millions-by-improving-drivers-routes/#7135aae14fc7</w:t>
+        </w:r>
+      </w:hyperlink>
+    </w:p>
+    <w:p/>
+    <w:p>
+      <w:r>
+        <w:t>Example 3: San Francisco Bike injuries</w:t>
+      </w:r>
+    </w:p>
+    <w:p>
+      <w:pPr>
+        <w:pStyle w:val="ListParagraph"/>
+        <w:numPr>
+          <w:ilvl w:val="0"/>
+          <w:numId w:val="9"/>
+        </w:numPr>
+      </w:pPr>
+      <w:r>
+        <w:t xml:space="preserve">The amount of people that were dying and getting seriously injured </w:t>
+      </w:r>
+      <w:proofErr w:type="gramStart"/>
+      <w:r>
+        <w:t>as a result of</w:t>
+      </w:r>
+      <w:proofErr w:type="gramEnd"/>
+      <w:r>
+        <w:t xml:space="preserve"> an accident while on their bike was on the rise in SF.</w:t>
+      </w:r>
+    </w:p>
+    <w:p>
+      <w:pPr>
+        <w:pStyle w:val="ListParagraph"/>
+        <w:numPr>
+          <w:ilvl w:val="0"/>
+          <w:numId w:val="9"/>
+        </w:numPr>
+      </w:pPr>
+      <w:proofErr w:type="gramStart"/>
+      <w:r>
+        <w:t>In order to</w:t>
+      </w:r>
+      <w:proofErr w:type="gramEnd"/>
+      <w:r>
+        <w:t xml:space="preserve"> generate data to influence policymaking on this issue, the city developed </w:t>
+      </w:r>
+      <w:proofErr w:type="spellStart"/>
+      <w:r>
+        <w:t>TransBase</w:t>
+      </w:r>
+      <w:proofErr w:type="spellEnd"/>
+      <w:r>
+        <w:t xml:space="preserve"> to map and visualize traffic incidents in the city.</w:t>
+      </w:r>
+    </w:p>
+    <w:p>
+      <w:pPr>
+        <w:pStyle w:val="ListParagraph"/>
+        <w:numPr>
+          <w:ilvl w:val="0"/>
+          <w:numId w:val="9"/>
+        </w:numPr>
+      </w:pPr>
+      <w:r>
+        <w:t>The team used this data to develop what they called the “high injury network” which outlined the top places where injuries happen. They used mapping tools like ArcGIS to map these areas and publish this data.</w:t>
+      </w:r>
+    </w:p>
+    <w:p>
+      <w:pPr>
+        <w:pStyle w:val="ListParagraph"/>
+        <w:numPr>
+          <w:ilvl w:val="0"/>
+          <w:numId w:val="9"/>
+        </w:numPr>
+      </w:pPr>
+      <w:r>
+        <w:t>Using simple analysis tools, they were able to determine that most injuries occur at a small fraction of intersections. This allowed the city to focus their resources on a small number of intersections rather than blanketing the city with costly measures.</w:t>
+      </w:r>
+    </w:p>
+    <w:p>
+      <w:pPr>
+        <w:pStyle w:val="ListParagraph"/>
+        <w:numPr>
+          <w:ilvl w:val="0"/>
+          <w:numId w:val="9"/>
+        </w:numPr>
+      </w:pPr>
+      <w:r>
+        <w:t xml:space="preserve">If I were to tackle this problem today, I would add a survey or interview component. It would be interesting to merge the injury data that the city collected with real experiences of those who commute by bike and/or have been involved in an accident while they were biking. </w:t>
+      </w:r>
+    </w:p>
+    <w:p/>
+    <w:p>
+      <w:r>
+        <w:t xml:space="preserve">Information from: </w:t>
+      </w:r>
+      <w:hyperlink r:id="rId7" w:history="1">
+        <w:r>
+          <w:rPr>
+            <w:rStyle w:val="Hyperlink"/>
+          </w:rPr>
+          <w:t>https://medium.com/@abhinemani/data-driven-policy-san-francisco-just-showed-us-how-it-should-work-c7725e0e2b40</w:t>
+        </w:r>
+      </w:hyperlink>
+    </w:p>
+    <w:p/>
+    <w:p/>
+    <w:p/>
     <w:sectPr>
       <w:pgSz w:w="12240" w:h="15840"/>
       <w:pgMar w:top="1440" w:right="1440" w:bottom="1440" w:left="1440" w:header="720" w:footer="720" w:gutter="0"/>
@@ -739,6 +955,205 @@
     </w:lvl>
   </w:abstractNum>
   <w:abstractNum w:abstractNumId="2" w15:restartNumberingAfterBreak="0">
+    <w:nsid w:val="39D30983"/>
+    <w:multiLevelType w:val="hybridMultilevel"/>
+    <w:tmpl w:val="20BAF48A"/>
+    <w:lvl w:ilvl="0" w:tplc="0409000F">
+      <w:start w:val="1"/>
+      <w:numFmt w:val="decimal"/>
+      <w:lvlText w:val="%1."/>
+      <w:lvlJc w:val="left"/>
+      <w:pPr>
+        <w:ind w:left="720" w:hanging="360"/>
+      </w:pPr>
+    </w:lvl>
+    <w:lvl w:ilvl="1" w:tplc="04090019" w:tentative="1">
+      <w:start w:val="1"/>
+      <w:numFmt w:val="lowerLetter"/>
+      <w:lvlText w:val="%2."/>
+      <w:lvlJc w:val="left"/>
+      <w:pPr>
+        <w:ind w:left="1440" w:hanging="360"/>
+      </w:pPr>
+    </w:lvl>
+    <w:lvl w:ilvl="2" w:tplc="0409001B" w:tentative="1">
+      <w:start w:val="1"/>
+      <w:numFmt w:val="lowerRoman"/>
+      <w:lvlText w:val="%3."/>
+      <w:lvlJc w:val="right"/>
+      <w:pPr>
+        <w:ind w:left="2160" w:hanging="180"/>
+      </w:pPr>
+    </w:lvl>
+    <w:lvl w:ilvl="3" w:tplc="0409000F" w:tentative="1">
+      <w:start w:val="1"/>
+      <w:numFmt w:val="decimal"/>
+      <w:lvlText w:val="%4."/>
+      <w:lvlJc w:val="left"/>
+      <w:pPr>
+        <w:ind w:left="2880" w:hanging="360"/>
+      </w:pPr>
+    </w:lvl>
+    <w:lvl w:ilvl="4" w:tplc="04090019" w:tentative="1">
+      <w:start w:val="1"/>
+      <w:numFmt w:val="lowerLetter"/>
+      <w:lvlText w:val="%5."/>
+      <w:lvlJc w:val="left"/>
+      <w:pPr>
+        <w:ind w:left="3600" w:hanging="360"/>
+      </w:pPr>
+    </w:lvl>
+    <w:lvl w:ilvl="5" w:tplc="0409001B" w:tentative="1">
+      <w:start w:val="1"/>
+      <w:numFmt w:val="lowerRoman"/>
+      <w:lvlText w:val="%6."/>
+      <w:lvlJc w:val="right"/>
+      <w:pPr>
+        <w:ind w:left="4320" w:hanging="180"/>
+      </w:pPr>
+    </w:lvl>
+    <w:lvl w:ilvl="6" w:tplc="0409000F" w:tentative="1">
+      <w:start w:val="1"/>
+      <w:numFmt w:val="decimal"/>
+      <w:lvlText w:val="%7."/>
+      <w:lvlJc w:val="left"/>
+      <w:pPr>
+        <w:ind w:left="5040" w:hanging="360"/>
+      </w:pPr>
+    </w:lvl>
+    <w:lvl w:ilvl="7" w:tplc="04090019" w:tentative="1">
+      <w:start w:val="1"/>
+      <w:numFmt w:val="lowerLetter"/>
+      <w:lvlText w:val="%8."/>
+      <w:lvlJc w:val="left"/>
+      <w:pPr>
+        <w:ind w:left="5760" w:hanging="360"/>
+      </w:pPr>
+    </w:lvl>
+    <w:lvl w:ilvl="8" w:tplc="0409001B" w:tentative="1">
+      <w:start w:val="1"/>
+      <w:numFmt w:val="lowerRoman"/>
+      <w:lvlText w:val="%9."/>
+      <w:lvlJc w:val="right"/>
+      <w:pPr>
+        <w:ind w:left="6480" w:hanging="180"/>
+      </w:pPr>
+    </w:lvl>
+  </w:abstractNum>
+  <w:abstractNum w:abstractNumId="3" w15:restartNumberingAfterBreak="0">
+    <w:nsid w:val="3A0C2FD0"/>
+    <w:multiLevelType w:val="hybridMultilevel"/>
+    <w:tmpl w:val="19DEA252"/>
+    <w:lvl w:ilvl="0" w:tplc="04090001">
+      <w:start w:val="1"/>
+      <w:numFmt w:val="bullet"/>
+      <w:lvlText w:val=""/>
+      <w:lvlJc w:val="left"/>
+      <w:pPr>
+        <w:ind w:left="720" w:hanging="360"/>
+      </w:pPr>
+      <w:rPr>
+        <w:rFonts w:ascii="Symbol" w:hAnsi="Symbol" w:hint="default"/>
+      </w:rPr>
+    </w:lvl>
+    <w:lvl w:ilvl="1" w:tplc="04090003" w:tentative="1">
+      <w:start w:val="1"/>
+      <w:numFmt w:val="bullet"/>
+      <w:lvlText w:val="o"/>
+      <w:lvlJc w:val="left"/>
+      <w:pPr>
+        <w:ind w:left="1440" w:hanging="360"/>
+      </w:pPr>
+      <w:rPr>
+        <w:rFonts w:ascii="Courier New" w:hAnsi="Courier New" w:cs="Courier New" w:hint="default"/>
+      </w:rPr>
+    </w:lvl>
+    <w:lvl w:ilvl="2" w:tplc="04090005" w:tentative="1">
+      <w:start w:val="1"/>
+      <w:numFmt w:val="bullet"/>
+      <w:lvlText w:val=""/>
+      <w:lvlJc w:val="left"/>
+      <w:pPr>
+        <w:ind w:left="2160" w:hanging="360"/>
+      </w:pPr>
+      <w:rPr>
+        <w:rFonts w:ascii="Wingdings" w:hAnsi="Wingdings" w:hint="default"/>
+      </w:rPr>
+    </w:lvl>
+    <w:lvl w:ilvl="3" w:tplc="04090001" w:tentative="1">
+      <w:start w:val="1"/>
+      <w:numFmt w:val="bullet"/>
+      <w:lvlText w:val=""/>
+      <w:lvlJc w:val="left"/>
+      <w:pPr>
+        <w:ind w:left="2880" w:hanging="360"/>
+      </w:pPr>
+      <w:rPr>
+        <w:rFonts w:ascii="Symbol" w:hAnsi="Symbol" w:hint="default"/>
+      </w:rPr>
+    </w:lvl>
+    <w:lvl w:ilvl="4" w:tplc="04090003" w:tentative="1">
+      <w:start w:val="1"/>
+      <w:numFmt w:val="bullet"/>
+      <w:lvlText w:val="o"/>
+      <w:lvlJc w:val="left"/>
+      <w:pPr>
+        <w:ind w:left="3600" w:hanging="360"/>
+      </w:pPr>
+      <w:rPr>
+        <w:rFonts w:ascii="Courier New" w:hAnsi="Courier New" w:cs="Courier New" w:hint="default"/>
+      </w:rPr>
+    </w:lvl>
+    <w:lvl w:ilvl="5" w:tplc="04090005" w:tentative="1">
+      <w:start w:val="1"/>
+      <w:numFmt w:val="bullet"/>
+      <w:lvlText w:val=""/>
+      <w:lvlJc w:val="left"/>
+      <w:pPr>
+        <w:ind w:left="4320" w:hanging="360"/>
+      </w:pPr>
+      <w:rPr>
+        <w:rFonts w:ascii="Wingdings" w:hAnsi="Wingdings" w:hint="default"/>
+      </w:rPr>
+    </w:lvl>
+    <w:lvl w:ilvl="6" w:tplc="04090001" w:tentative="1">
+      <w:start w:val="1"/>
+      <w:numFmt w:val="bullet"/>
+      <w:lvlText w:val=""/>
+      <w:lvlJc w:val="left"/>
+      <w:pPr>
+        <w:ind w:left="5040" w:hanging="360"/>
+      </w:pPr>
+      <w:rPr>
+        <w:rFonts w:ascii="Symbol" w:hAnsi="Symbol" w:hint="default"/>
+      </w:rPr>
+    </w:lvl>
+    <w:lvl w:ilvl="7" w:tplc="04090003" w:tentative="1">
+      <w:start w:val="1"/>
+      <w:numFmt w:val="bullet"/>
+      <w:lvlText w:val="o"/>
+      <w:lvlJc w:val="left"/>
+      <w:pPr>
+        <w:ind w:left="5760" w:hanging="360"/>
+      </w:pPr>
+      <w:rPr>
+        <w:rFonts w:ascii="Courier New" w:hAnsi="Courier New" w:cs="Courier New" w:hint="default"/>
+      </w:rPr>
+    </w:lvl>
+    <w:lvl w:ilvl="8" w:tplc="04090005" w:tentative="1">
+      <w:start w:val="1"/>
+      <w:numFmt w:val="bullet"/>
+      <w:lvlText w:val=""/>
+      <w:lvlJc w:val="left"/>
+      <w:pPr>
+        <w:ind w:left="6480" w:hanging="360"/>
+      </w:pPr>
+      <w:rPr>
+        <w:rFonts w:ascii="Wingdings" w:hAnsi="Wingdings" w:hint="default"/>
+      </w:rPr>
+    </w:lvl>
+  </w:abstractNum>
+  <w:abstractNum w:abstractNumId="4" w15:restartNumberingAfterBreak="0">
     <w:nsid w:val="3B823A14"/>
     <w:multiLevelType w:val="hybridMultilevel"/>
     <w:tmpl w:val="966C2BC4"/>
@@ -851,7 +1266,7 @@
       </w:rPr>
     </w:lvl>
   </w:abstractNum>
-  <w:abstractNum w:abstractNumId="3" w15:restartNumberingAfterBreak="0">
+  <w:abstractNum w:abstractNumId="5" w15:restartNumberingAfterBreak="0">
     <w:nsid w:val="4480362F"/>
     <w:multiLevelType w:val="hybridMultilevel"/>
     <w:tmpl w:val="E572D0D0"/>
@@ -964,7 +1379,7 @@
       </w:rPr>
     </w:lvl>
   </w:abstractNum>
-  <w:abstractNum w:abstractNumId="4" w15:restartNumberingAfterBreak="0">
+  <w:abstractNum w:abstractNumId="6" w15:restartNumberingAfterBreak="0">
     <w:nsid w:val="4A4C05E2"/>
     <w:multiLevelType w:val="hybridMultilevel"/>
     <w:tmpl w:val="CA92ECCC"/>
@@ -1077,7 +1492,7 @@
       </w:rPr>
     </w:lvl>
   </w:abstractNum>
-  <w:abstractNum w:abstractNumId="5" w15:restartNumberingAfterBreak="0">
+  <w:abstractNum w:abstractNumId="7" w15:restartNumberingAfterBreak="0">
     <w:nsid w:val="74761F29"/>
     <w:multiLevelType w:val="hybridMultilevel"/>
     <w:tmpl w:val="55CE160A"/>
@@ -1163,8 +1578,94 @@
       </w:pPr>
     </w:lvl>
   </w:abstractNum>
+  <w:abstractNum w:abstractNumId="8" w15:restartNumberingAfterBreak="0">
+    <w:nsid w:val="79F207B9"/>
+    <w:multiLevelType w:val="hybridMultilevel"/>
+    <w:tmpl w:val="C8807244"/>
+    <w:lvl w:ilvl="0" w:tplc="0409000F">
+      <w:start w:val="1"/>
+      <w:numFmt w:val="decimal"/>
+      <w:lvlText w:val="%1."/>
+      <w:lvlJc w:val="left"/>
+      <w:pPr>
+        <w:ind w:left="720" w:hanging="360"/>
+      </w:pPr>
+    </w:lvl>
+    <w:lvl w:ilvl="1" w:tplc="04090019" w:tentative="1">
+      <w:start w:val="1"/>
+      <w:numFmt w:val="lowerLetter"/>
+      <w:lvlText w:val="%2."/>
+      <w:lvlJc w:val="left"/>
+      <w:pPr>
+        <w:ind w:left="1440" w:hanging="360"/>
+      </w:pPr>
+    </w:lvl>
+    <w:lvl w:ilvl="2" w:tplc="0409001B" w:tentative="1">
+      <w:start w:val="1"/>
+      <w:numFmt w:val="lowerRoman"/>
+      <w:lvlText w:val="%3."/>
+      <w:lvlJc w:val="right"/>
+      <w:pPr>
+        <w:ind w:left="2160" w:hanging="180"/>
+      </w:pPr>
+    </w:lvl>
+    <w:lvl w:ilvl="3" w:tplc="0409000F" w:tentative="1">
+      <w:start w:val="1"/>
+      <w:numFmt w:val="decimal"/>
+      <w:lvlText w:val="%4."/>
+      <w:lvlJc w:val="left"/>
+      <w:pPr>
+        <w:ind w:left="2880" w:hanging="360"/>
+      </w:pPr>
+    </w:lvl>
+    <w:lvl w:ilvl="4" w:tplc="04090019" w:tentative="1">
+      <w:start w:val="1"/>
+      <w:numFmt w:val="lowerLetter"/>
+      <w:lvlText w:val="%5."/>
+      <w:lvlJc w:val="left"/>
+      <w:pPr>
+        <w:ind w:left="3600" w:hanging="360"/>
+      </w:pPr>
+    </w:lvl>
+    <w:lvl w:ilvl="5" w:tplc="0409001B" w:tentative="1">
+      <w:start w:val="1"/>
+      <w:numFmt w:val="lowerRoman"/>
+      <w:lvlText w:val="%6."/>
+      <w:lvlJc w:val="right"/>
+      <w:pPr>
+        <w:ind w:left="4320" w:hanging="180"/>
+      </w:pPr>
+    </w:lvl>
+    <w:lvl w:ilvl="6" w:tplc="0409000F" w:tentative="1">
+      <w:start w:val="1"/>
+      <w:numFmt w:val="decimal"/>
+      <w:lvlText w:val="%7."/>
+      <w:lvlJc w:val="left"/>
+      <w:pPr>
+        <w:ind w:left="5040" w:hanging="360"/>
+      </w:pPr>
+    </w:lvl>
+    <w:lvl w:ilvl="7" w:tplc="04090019" w:tentative="1">
+      <w:start w:val="1"/>
+      <w:numFmt w:val="lowerLetter"/>
+      <w:lvlText w:val="%8."/>
+      <w:lvlJc w:val="left"/>
+      <w:pPr>
+        <w:ind w:left="5760" w:hanging="360"/>
+      </w:pPr>
+    </w:lvl>
+    <w:lvl w:ilvl="8" w:tplc="0409001B" w:tentative="1">
+      <w:start w:val="1"/>
+      <w:numFmt w:val="lowerRoman"/>
+      <w:lvlText w:val="%9."/>
+      <w:lvlJc w:val="right"/>
+      <w:pPr>
+        <w:ind w:left="6480" w:hanging="180"/>
+      </w:pPr>
+    </w:lvl>
+  </w:abstractNum>
   <w:num w:numId="1">
-    <w:abstractNumId w:val="3"/>
+    <w:abstractNumId w:val="5"/>
   </w:num>
   <w:num w:numId="2">
     <w:abstractNumId w:val="0"/>
@@ -1173,13 +1674,22 @@
     <w:abstractNumId w:val="1"/>
   </w:num>
   <w:num w:numId="4">
+    <w:abstractNumId w:val="6"/>
+  </w:num>
+  <w:num w:numId="5">
     <w:abstractNumId w:val="4"/>
   </w:num>
-  <w:num w:numId="5">
+  <w:num w:numId="6">
+    <w:abstractNumId w:val="7"/>
+  </w:num>
+  <w:num w:numId="7">
+    <w:abstractNumId w:val="3"/>
+  </w:num>
+  <w:num w:numId="8">
     <w:abstractNumId w:val="2"/>
   </w:num>
-  <w:num w:numId="6">
-    <w:abstractNumId w:val="5"/>
+  <w:num w:numId="9">
+    <w:abstractNumId w:val="8"/>
   </w:num>
 </w:numbering>
 </file>

</xml_diff>